<commit_message>
Wrote meta-analysis methods; rough first draft
</commit_message>
<xml_diff>
--- a/ms/ms.docx
+++ b/ms/ms.docx
@@ -431,19 +431,7 @@
         <w:rPr>
           <w:rFonts w:ascii="Garamond" w:hAnsi="Garamond"/>
         </w:rPr>
-        <w:t xml:space="preserve">personality-like behaviours’; behaviours not explicitly defined as personalities but were measures of </w:t>
-      </w:r>
-      <w:r>
-        <w:rPr>
-          <w:rFonts w:ascii="Garamond" w:hAnsi="Garamond"/>
-        </w:rPr>
-        <w:t xml:space="preserve">activity, </w:t>
-      </w:r>
-      <w:r>
-        <w:rPr>
-          <w:rFonts w:ascii="Garamond" w:hAnsi="Garamond"/>
-        </w:rPr>
-        <w:t>aggression, boldness, exploration or sociality.</w:t>
+        <w:t>personality-like behaviours’; behaviours not explicitly defined as personalities but were measures of activity, aggression, boldness, exploration or sociality.</w:t>
       </w:r>
       <w:r>
         <w:rPr>
@@ -548,13 +536,7 @@
         <w:rPr>
           <w:rFonts w:ascii="Garamond" w:hAnsi="Garamond"/>
         </w:rPr>
-        <w:t xml:space="preserve"> studies, </w:t>
-      </w:r>
-      <w:r>
-        <w:rPr>
-          <w:rFonts w:ascii="Garamond" w:hAnsi="Garamond"/>
-        </w:rPr>
-        <w:t xml:space="preserve">or </w:t>
+        <w:t xml:space="preserve"> studies, or </w:t>
       </w:r>
       <w:r>
         <w:rPr>
@@ -566,13 +548,7 @@
         <w:rPr>
           <w:rFonts w:ascii="Garamond" w:hAnsi="Garamond"/>
         </w:rPr>
-        <w:t>)</w:t>
-      </w:r>
-      <w:r>
-        <w:rPr>
-          <w:rFonts w:ascii="Garamond" w:hAnsi="Garamond"/>
-        </w:rPr>
-        <w:t xml:space="preserve"> </w:t>
+        <w:t xml:space="preserve">) </w:t>
       </w:r>
       <w:r>
         <w:rPr>
@@ -947,8 +923,6 @@
         </w:rPr>
         <w:t xml:space="preserve">. </w:t>
       </w:r>
-      <w:bookmarkStart w:id="0" w:name="_GoBack"/>
-      <w:bookmarkEnd w:id="0"/>
     </w:p>
     <w:p>
       <w:pPr>
@@ -1058,55 +1032,55 @@
         </w:rPr>
         <w:t xml:space="preserve"> (v1.0.0, </w:t>
       </w:r>
+      <w:commentRangeStart w:id="0"/>
       <w:commentRangeStart w:id="1"/>
+      <w:r>
+        <w:rPr>
+          <w:rFonts w:ascii="Garamond" w:hAnsi="Garamond"/>
+        </w:rPr>
+        <w:t>Pick et al. 2019</w:t>
+      </w:r>
+      <w:commentRangeEnd w:id="0"/>
+      <w:r>
+        <w:rPr>
+          <w:rStyle w:val="CommentReference"/>
+        </w:rPr>
+        <w:commentReference w:id="0"/>
+      </w:r>
+      <w:commentRangeEnd w:id="1"/>
+      <w:r>
+        <w:rPr>
+          <w:rStyle w:val="CommentReference"/>
+        </w:rPr>
+        <w:commentReference w:id="1"/>
+      </w:r>
+      <w:r>
+        <w:rPr>
+          <w:rFonts w:ascii="Garamond" w:hAnsi="Garamond"/>
+        </w:rPr>
+        <w:t xml:space="preserve">) to extract summary statistics from figures </w:t>
+      </w:r>
       <w:commentRangeStart w:id="2"/>
-      <w:r>
-        <w:rPr>
-          <w:rFonts w:ascii="Garamond" w:hAnsi="Garamond"/>
-        </w:rPr>
-        <w:t>Pick et al. 2019</w:t>
-      </w:r>
-      <w:commentRangeEnd w:id="1"/>
+      <w:commentRangeStart w:id="3"/>
+      <w:r>
+        <w:rPr>
+          <w:rFonts w:ascii="Garamond" w:hAnsi="Garamond"/>
+        </w:rPr>
+        <w:t xml:space="preserve">where needed. </w:t>
+      </w:r>
+      <w:commentRangeEnd w:id="2"/>
       <w:r>
         <w:rPr>
           <w:rStyle w:val="CommentReference"/>
         </w:rPr>
-        <w:commentReference w:id="1"/>
-      </w:r>
-      <w:commentRangeEnd w:id="2"/>
+        <w:commentReference w:id="2"/>
+      </w:r>
+      <w:commentRangeEnd w:id="3"/>
       <w:r>
         <w:rPr>
           <w:rStyle w:val="CommentReference"/>
         </w:rPr>
-        <w:commentReference w:id="2"/>
-      </w:r>
-      <w:r>
-        <w:rPr>
-          <w:rFonts w:ascii="Garamond" w:hAnsi="Garamond"/>
-        </w:rPr>
-        <w:t xml:space="preserve">) to extract summary statistics from figures </w:t>
-      </w:r>
-      <w:commentRangeStart w:id="3"/>
-      <w:commentRangeStart w:id="4"/>
-      <w:r>
-        <w:rPr>
-          <w:rFonts w:ascii="Garamond" w:hAnsi="Garamond"/>
-        </w:rPr>
-        <w:t xml:space="preserve">where needed. </w:t>
-      </w:r>
-      <w:commentRangeEnd w:id="3"/>
-      <w:r>
-        <w:rPr>
-          <w:rStyle w:val="CommentReference"/>
-        </w:rPr>
         <w:commentReference w:id="3"/>
-      </w:r>
-      <w:commentRangeEnd w:id="4"/>
-      <w:r>
-        <w:rPr>
-          <w:rStyle w:val="CommentReference"/>
-        </w:rPr>
-        <w:commentReference w:id="4"/>
       </w:r>
     </w:p>
     <w:p>
@@ -1126,6 +1100,7 @@
           <w:iCs/>
         </w:rPr>
       </w:pPr>
+      <w:commentRangeStart w:id="4"/>
       <w:r>
         <w:rPr>
           <w:rFonts w:ascii="Garamond" w:hAnsi="Garamond"/>
@@ -1133,6 +1108,13 @@
           <w:iCs/>
         </w:rPr>
         <w:t>Effect size and sampling error</w:t>
+      </w:r>
+      <w:commentRangeEnd w:id="4"/>
+      <w:r>
+        <w:rPr>
+          <w:rStyle w:val="CommentReference"/>
+        </w:rPr>
+        <w:commentReference w:id="4"/>
       </w:r>
     </w:p>
     <w:p>
@@ -1932,6 +1914,26 @@
         </w:rPr>
         <w:t xml:space="preserve"> much of the data was not on a ratio scale and as such a response ratio could not be calculated. </w:t>
       </w:r>
+      <w:r>
+        <w:rPr>
+          <w:rFonts w:ascii="Garamond" w:eastAsiaTheme="minorEastAsia" w:hAnsi="Garamond"/>
+        </w:rPr>
+        <w:t xml:space="preserve">Effect size direction for a given behavioural trait depended on the way in which it was measured within a study. </w:t>
+      </w:r>
+      <w:commentRangeStart w:id="7"/>
+      <w:r>
+        <w:rPr>
+          <w:rFonts w:ascii="Garamond" w:eastAsiaTheme="minorEastAsia" w:hAnsi="Garamond"/>
+        </w:rPr>
+        <w:t xml:space="preserve">As such, we carefully examined all behavioural traits and ensured that the directionality (i.e., larger mean) was always consistent, flipping the direction of effect size estimates if directionality was opposite.  </w:t>
+      </w:r>
+      <w:commentRangeEnd w:id="7"/>
+      <w:r>
+        <w:rPr>
+          <w:rStyle w:val="CommentReference"/>
+        </w:rPr>
+        <w:commentReference w:id="7"/>
+      </w:r>
     </w:p>
     <w:p>
       <w:pPr>
@@ -1949,11 +1951,32 @@
           <w:noProof/>
         </w:rPr>
       </w:pPr>
+      <w:commentRangeStart w:id="8"/>
       <w:r>
         <w:rPr>
           <w:rFonts w:ascii="Garamond" w:eastAsiaTheme="minorEastAsia" w:hAnsi="Garamond"/>
         </w:rPr>
-        <w:t>To understand differences in variance in personality traits across the sexes we used the log</w:t>
+        <w:lastRenderedPageBreak/>
+        <w:t>We had strong mean-variance relationships in our data.</w:t>
+      </w:r>
+      <w:commentRangeEnd w:id="8"/>
+      <w:r>
+        <w:rPr>
+          <w:rStyle w:val="CommentReference"/>
+        </w:rPr>
+        <w:commentReference w:id="8"/>
+      </w:r>
+      <w:r>
+        <w:rPr>
+          <w:rFonts w:ascii="Garamond" w:eastAsiaTheme="minorEastAsia" w:hAnsi="Garamond"/>
+        </w:rPr>
+        <w:t xml:space="preserve"> As such, t</w:t>
+      </w:r>
+      <w:r>
+        <w:rPr>
+          <w:rFonts w:ascii="Garamond" w:eastAsiaTheme="minorEastAsia" w:hAnsi="Garamond"/>
+        </w:rPr>
+        <w:t>o understand differences in variance in personality traits across the sexes we used the log</w:t>
       </w:r>
       <w:r>
         <w:rPr>
@@ -2548,7 +2571,6 @@
           </m:e>
         </m:acc>
       </m:oMath>
-      <w:proofErr w:type="gramStart"/>
       <w:r>
         <w:rPr>
           <w:rFonts w:ascii="Garamond" w:eastAsiaTheme="minorEastAsia" w:hAnsi="Garamond"/>
@@ -2569,14 +2591,7 @@
         <w:rPr>
           <w:rFonts w:ascii="Garamond" w:eastAsiaTheme="minorEastAsia" w:hAnsi="Garamond"/>
         </w:rPr>
-        <w:t>,</w:t>
-      </w:r>
-      <w:proofErr w:type="gramEnd"/>
-      <w:r>
-        <w:rPr>
-          <w:rFonts w:ascii="Garamond" w:eastAsiaTheme="minorEastAsia" w:hAnsi="Garamond"/>
-        </w:rPr>
-        <w:t xml:space="preserve"> respectively</w:t>
+        <w:t>, respectively</w:t>
       </w:r>
       <w:r>
         <w:rPr>
@@ -3124,7 +3139,6 @@
           <w:rFonts w:ascii="Garamond" w:hAnsi="Garamond"/>
         </w:rPr>
       </w:pPr>
-      <w:commentRangeStart w:id="7"/>
       <w:r>
         <w:rPr>
           <w:rFonts w:ascii="Garamond" w:hAnsi="Garamond"/>
@@ -3145,14 +3159,863 @@
         <w:rPr>
           <w:rFonts w:ascii="Garamond" w:hAnsi="Garamond"/>
         </w:rPr>
+        <w:t xml:space="preserve">We modelled SMD and </w:t>
+      </w:r>
+      <w:proofErr w:type="spellStart"/>
+      <w:r>
+        <w:rPr>
+          <w:rFonts w:ascii="Garamond" w:hAnsi="Garamond"/>
+        </w:rPr>
+        <w:t>lnCVR</w:t>
+      </w:r>
+      <w:proofErr w:type="spellEnd"/>
+      <w:r>
+        <w:rPr>
+          <w:rFonts w:ascii="Garamond" w:hAnsi="Garamond"/>
+        </w:rPr>
+        <w:t xml:space="preserve"> using multi-level meta-analytic (MLMA) and multi-level meta-regression (MLMR) models in R using the package </w:t>
+      </w:r>
+      <w:proofErr w:type="spellStart"/>
+      <w:r>
+        <w:rPr>
+          <w:rFonts w:ascii="Garamond" w:hAnsi="Garamond"/>
+          <w:i/>
+          <w:iCs/>
+        </w:rPr>
+        <w:t>metafor</w:t>
+      </w:r>
+      <w:proofErr w:type="spellEnd"/>
+      <w:r>
+        <w:rPr>
+          <w:rFonts w:ascii="Garamond" w:hAnsi="Garamond"/>
+        </w:rPr>
+        <w:t xml:space="preserve"> </w:t>
+      </w:r>
+      <w:commentRangeStart w:id="9"/>
+      <w:r>
+        <w:rPr>
+          <w:rFonts w:ascii="Garamond" w:hAnsi="Garamond"/>
+          <w:lang w:val="en-US"/>
+        </w:rPr>
+        <w:fldChar w:fldCharType="begin"/>
+      </w:r>
+      <w:r>
+        <w:rPr>
+          <w:rFonts w:ascii="Garamond" w:hAnsi="Garamond"/>
+          <w:lang w:val="en-US"/>
+        </w:rPr>
+        <w:instrText xml:space="preserve"> ADDIN EN.CITE &lt;EndNote&gt;&lt;Cite&gt;&lt;Author&gt;Viechtbauer&lt;/Author&gt;&lt;Year&gt;2010&lt;/Year&gt;&lt;RecNum&gt;452&lt;/RecNum&gt;&lt;DisplayText&gt;(Viechtbauer, 2010; R Core Team, 2019)&lt;/DisplayText&gt;&lt;record&gt;&lt;rec-number&gt;452&lt;/rec-number&gt;&lt;foreign-keys&gt;&lt;key app="EN" db-id="w5ddzfrfzzf0the99rq5vs5gxpfw0pavaevf" timestamp="1584744355"&gt;452&lt;/key&gt;&lt;/foreign-keys&gt;&lt;ref-type name="Journal Article"&gt;17&lt;/ref-type&gt;&lt;contributors&gt;&lt;authors&gt;&lt;author&gt;Viechtbauer, W.&lt;/author&gt;&lt;/authors&gt;&lt;/contributors&gt;&lt;titles&gt;&lt;title&gt;Conducting meta-analyses in R with the metafor package&lt;/title&gt;&lt;secondary-title&gt;Journal of Statistical Software&lt;/secondary-title&gt;&lt;/titles&gt;&lt;periodical&gt;&lt;full-title&gt;Journal of Statistical Software&lt;/full-title&gt;&lt;/periodical&gt;&lt;pages&gt;1-48&lt;/pages&gt;&lt;volume&gt;36&lt;/volume&gt;&lt;dates&gt;&lt;year&gt;2010&lt;/year&gt;&lt;/dates&gt;&lt;urls&gt;&lt;/urls&gt;&lt;electronic-resource-num&gt;http://www.jstatsoft.org/v36/i03/&lt;/electronic-resource-num&gt;&lt;/record&gt;&lt;/Cite&gt;&lt;Cite&gt;&lt;Author&gt;R Core Team&lt;/Author&gt;&lt;Year&gt;2019&lt;/Year&gt;&lt;RecNum&gt;453&lt;/RecNum&gt;&lt;record&gt;&lt;rec-number&gt;453&lt;/rec-number&gt;&lt;foreign-keys&gt;&lt;key app="EN" db-id="w5ddzfrfzzf0the99rq5vs5gxpfw0pavaevf" timestamp="1584744596"&gt;453&lt;/key&gt;&lt;/foreign-keys&gt;&lt;ref-type name="Journal Article"&gt;17&lt;/ref-type&gt;&lt;contributors&gt;&lt;authors&gt;&lt;author&gt;R Core Team, &lt;/author&gt;&lt;/authors&gt;&lt;/contributors&gt;&lt;titles&gt;&lt;title&gt;R: A language and environment for statistical computing&lt;/title&gt;&lt;secondary-title&gt;R Foundation for Statistical Computing, Vienna, Austria. URL https://www.R-project.org/.&lt;/secondary-title&gt;&lt;/titles&gt;&lt;periodical&gt;&lt;full-title&gt;R Foundation for Statistical Computing, Vienna, Austria. URL https://www.R-project.org/.&lt;/full-title&gt;&lt;/periodical&gt;&lt;dates&gt;&lt;year&gt;2019&lt;/year&gt;&lt;/dates&gt;&lt;urls&gt;&lt;/urls&gt;&lt;/record&gt;&lt;/Cite&gt;&lt;/EndNote&gt;</w:instrText>
+      </w:r>
+      <w:r>
+        <w:rPr>
+          <w:rFonts w:ascii="Garamond" w:hAnsi="Garamond"/>
+          <w:lang w:val="en-US"/>
+        </w:rPr>
+        <w:fldChar w:fldCharType="separate"/>
+      </w:r>
+      <w:r>
+        <w:rPr>
+          <w:rFonts w:ascii="Garamond" w:hAnsi="Garamond"/>
+          <w:lang w:val="en-US"/>
+        </w:rPr>
+        <w:t>(</w:t>
+      </w:r>
+      <w:r>
+        <w:rPr>
+          <w:rFonts w:ascii="Garamond" w:hAnsi="Garamond"/>
+          <w:lang w:val="en-US"/>
+        </w:rPr>
+        <w:t xml:space="preserve">version </w:t>
+      </w:r>
+      <w:proofErr w:type="spellStart"/>
+      <w:r>
+        <w:rPr>
+          <w:rFonts w:ascii="Garamond" w:hAnsi="Garamond"/>
+          <w:lang w:val="en-US"/>
+        </w:rPr>
+        <w:t>Viechtbauer</w:t>
+      </w:r>
+      <w:proofErr w:type="spellEnd"/>
+      <w:r>
+        <w:rPr>
+          <w:rFonts w:ascii="Garamond" w:hAnsi="Garamond"/>
+          <w:lang w:val="en-US"/>
+        </w:rPr>
+        <w:t>, 2010; R Core Team, 2019)</w:t>
+      </w:r>
+      <w:r>
+        <w:rPr>
+          <w:rFonts w:ascii="Garamond" w:hAnsi="Garamond"/>
+        </w:rPr>
+        <w:fldChar w:fldCharType="end"/>
+      </w:r>
+      <w:commentRangeEnd w:id="9"/>
+      <w:r>
+        <w:rPr>
+          <w:rStyle w:val="CommentReference"/>
+        </w:rPr>
+        <w:commentReference w:id="9"/>
+      </w:r>
+      <w:r>
+        <w:rPr>
+          <w:rFonts w:ascii="Garamond" w:hAnsi="Garamond"/>
+        </w:rPr>
+        <w:t xml:space="preserve">. </w:t>
+      </w:r>
+      <w:r>
+        <w:rPr>
+          <w:rFonts w:ascii="Garamond" w:hAnsi="Garamond"/>
+        </w:rPr>
+        <w:t xml:space="preserve">In all our models we subset the data into broad taxonomic groups </w:t>
+      </w:r>
+      <w:r>
+        <w:rPr>
+          <w:rFonts w:ascii="Garamond" w:hAnsi="Garamond"/>
+        </w:rPr>
+        <w:t>(i.e., birds, mammals, fish, invertebrates and amphibians and reptiles)</w:t>
+      </w:r>
+      <w:r>
+        <w:rPr>
+          <w:rFonts w:ascii="Garamond" w:hAnsi="Garamond"/>
+        </w:rPr>
+        <w:t xml:space="preserve"> as we were</w:t>
+      </w:r>
+      <w:r>
+        <w:rPr>
+          <w:rFonts w:ascii="Garamond" w:hAnsi="Garamond"/>
+        </w:rPr>
+        <w:t xml:space="preserve">: 1) </w:t>
+      </w:r>
+      <w:r>
+        <w:rPr>
+          <w:rFonts w:ascii="Garamond" w:hAnsi="Garamond"/>
+        </w:rPr>
+        <w:t xml:space="preserve">specifically interested in the extent to which patterns varied across these taxonomic groups and </w:t>
+      </w:r>
+      <w:r>
+        <w:rPr>
+          <w:rFonts w:ascii="Garamond" w:hAnsi="Garamond"/>
+        </w:rPr>
+        <w:t xml:space="preserve">2) </w:t>
+      </w:r>
+      <w:r>
+        <w:rPr>
+          <w:rFonts w:ascii="Garamond" w:hAnsi="Garamond"/>
+        </w:rPr>
+        <w:t xml:space="preserve">because </w:t>
+      </w:r>
+      <w:r>
+        <w:rPr>
+          <w:rFonts w:ascii="Garamond" w:hAnsi="Garamond"/>
+        </w:rPr>
+        <w:t>constructing</w:t>
+      </w:r>
+      <w:r>
+        <w:rPr>
+          <w:rFonts w:ascii="Garamond" w:hAnsi="Garamond"/>
+        </w:rPr>
+        <w:t xml:space="preserve"> phylogen</w:t>
+      </w:r>
+      <w:r>
+        <w:rPr>
+          <w:rFonts w:ascii="Garamond" w:hAnsi="Garamond"/>
+        </w:rPr>
+        <w:t>ies</w:t>
+      </w:r>
+      <w:r>
+        <w:rPr>
+          <w:rFonts w:ascii="Garamond" w:hAnsi="Garamond"/>
+        </w:rPr>
+        <w:t xml:space="preserve"> </w:t>
+      </w:r>
+      <w:r>
+        <w:rPr>
+          <w:rFonts w:ascii="Garamond" w:hAnsi="Garamond"/>
+        </w:rPr>
+        <w:t>were</w:t>
+      </w:r>
+      <w:r>
+        <w:rPr>
+          <w:rFonts w:ascii="Garamond" w:hAnsi="Garamond"/>
+        </w:rPr>
+        <w:t xml:space="preserve"> easier within these sub-groups. </w:t>
+      </w:r>
+      <w:r>
+        <w:rPr>
+          <w:rFonts w:ascii="Garamond" w:hAnsi="Garamond"/>
+        </w:rPr>
+        <w:t xml:space="preserve">We first estimated the overall evidence </w:t>
+      </w:r>
+      <w:r>
+        <w:rPr>
+          <w:rFonts w:ascii="Garamond" w:hAnsi="Garamond"/>
+        </w:rPr>
+        <w:t>for a sex-specific effect in mean and variance across all personality traits for each specific taxonomic group using MLMA models. We account</w:t>
+      </w:r>
+      <w:r>
+        <w:rPr>
+          <w:rFonts w:ascii="Garamond" w:hAnsi="Garamond"/>
+        </w:rPr>
+        <w:t>ed</w:t>
+      </w:r>
+      <w:r>
+        <w:rPr>
+          <w:rFonts w:ascii="Garamond" w:hAnsi="Garamond"/>
+        </w:rPr>
+        <w:t xml:space="preserve"> for </w:t>
+      </w:r>
+      <w:r>
+        <w:rPr>
+          <w:rFonts w:ascii="Garamond" w:hAnsi="Garamond"/>
+        </w:rPr>
+        <w:t xml:space="preserve">effect size </w:t>
+      </w:r>
+      <w:r>
+        <w:rPr>
+          <w:rFonts w:ascii="Garamond" w:hAnsi="Garamond"/>
+        </w:rPr>
+        <w:t xml:space="preserve">measurement error in our model </w:t>
+      </w:r>
+      <w:r>
+        <w:rPr>
+          <w:rFonts w:ascii="Garamond" w:hAnsi="Garamond"/>
+        </w:rPr>
+        <w:t xml:space="preserve">and </w:t>
+      </w:r>
+      <w:r>
+        <w:rPr>
+          <w:rFonts w:ascii="Garamond" w:hAnsi="Garamond"/>
+        </w:rPr>
+        <w:t xml:space="preserve">included study and phylogenetic random effects. We also estimated an observational-level (residual) variance as </w:t>
+      </w:r>
+      <w:proofErr w:type="spellStart"/>
+      <w:r>
+        <w:rPr>
+          <w:rFonts w:ascii="Garamond" w:hAnsi="Garamond"/>
+          <w:i/>
+          <w:iCs/>
+        </w:rPr>
+        <w:t>metafor</w:t>
+      </w:r>
+      <w:proofErr w:type="spellEnd"/>
+      <w:r>
+        <w:rPr>
+          <w:rFonts w:ascii="Garamond" w:hAnsi="Garamond"/>
+        </w:rPr>
+        <w:t xml:space="preserve"> does not </w:t>
+      </w:r>
+      <w:r>
+        <w:rPr>
+          <w:rFonts w:ascii="Garamond" w:hAnsi="Garamond"/>
+        </w:rPr>
+        <w:t>estimate</w:t>
+      </w:r>
+      <w:r>
+        <w:rPr>
+          <w:rFonts w:ascii="Garamond" w:hAnsi="Garamond"/>
+        </w:rPr>
+        <w:t xml:space="preserve"> this by default. </w:t>
+      </w:r>
+      <w:r>
+        <w:rPr>
+          <w:rFonts w:ascii="Garamond" w:hAnsi="Garamond"/>
+        </w:rPr>
+        <w:t>Phylogenetic correlation matrices were derived for each group either f</w:t>
+      </w:r>
+      <w:r>
+        <w:rPr>
+          <w:rFonts w:ascii="Garamond" w:hAnsi="Garamond"/>
+        </w:rPr>
+        <w:t>rom</w:t>
+      </w:r>
+      <w:r>
+        <w:rPr>
+          <w:rFonts w:ascii="Garamond" w:hAnsi="Garamond"/>
+        </w:rPr>
+        <w:t xml:space="preserve"> existing phylogenetic tree</w:t>
+      </w:r>
+      <w:r>
+        <w:rPr>
+          <w:rFonts w:ascii="Garamond" w:hAnsi="Garamond"/>
+        </w:rPr>
+        <w:t xml:space="preserve"> databases</w:t>
+      </w:r>
+      <w:r>
+        <w:rPr>
+          <w:rFonts w:ascii="Garamond" w:hAnsi="Garamond"/>
+        </w:rPr>
+        <w:t xml:space="preserve"> (e.g., birds; </w:t>
+      </w:r>
+      <w:commentRangeStart w:id="10"/>
+      <w:proofErr w:type="spellStart"/>
+      <w:r>
+        <w:rPr>
+          <w:rFonts w:ascii="Garamond" w:hAnsi="Garamond"/>
+        </w:rPr>
+        <w:t>Jetz</w:t>
+      </w:r>
+      <w:proofErr w:type="spellEnd"/>
+      <w:r>
+        <w:rPr>
+          <w:rFonts w:ascii="Garamond" w:hAnsi="Garamond"/>
+        </w:rPr>
+        <w:t xml:space="preserve"> et al. 2015</w:t>
+      </w:r>
+      <w:commentRangeEnd w:id="10"/>
+      <w:r>
+        <w:rPr>
+          <w:rStyle w:val="CommentReference"/>
+        </w:rPr>
+        <w:commentReference w:id="10"/>
+      </w:r>
+      <w:r>
+        <w:rPr>
+          <w:rFonts w:ascii="Garamond" w:hAnsi="Garamond"/>
+        </w:rPr>
+        <w:t>) or using TimeTree.org (</w:t>
+      </w:r>
+      <w:proofErr w:type="spellStart"/>
+      <w:r>
+        <w:rPr>
+          <w:rFonts w:ascii="Garamond" w:hAnsi="Garamond"/>
+        </w:rPr>
+        <w:t>Hinchcliff</w:t>
+      </w:r>
+      <w:proofErr w:type="spellEnd"/>
+      <w:r>
+        <w:rPr>
+          <w:rFonts w:ascii="Garamond" w:hAnsi="Garamond"/>
+        </w:rPr>
+        <w:t xml:space="preserve">, 2015). </w:t>
+      </w:r>
+      <w:r>
+        <w:rPr>
+          <w:rFonts w:ascii="Garamond" w:hAnsi="Garamond"/>
+        </w:rPr>
+        <w:t xml:space="preserve">For the bird phylogeny, we used the XX backbone and took a sample of 100 trees. We used </w:t>
+      </w:r>
+      <w:r>
+        <w:rPr>
+          <w:rFonts w:ascii="Garamond" w:hAnsi="Garamond"/>
+          <w:i/>
+          <w:iCs/>
+        </w:rPr>
+        <w:t>ape</w:t>
+      </w:r>
+      <w:r>
+        <w:rPr>
+          <w:rFonts w:ascii="Garamond" w:hAnsi="Garamond"/>
+        </w:rPr>
+        <w:t xml:space="preserve"> and </w:t>
+      </w:r>
+      <w:proofErr w:type="spellStart"/>
+      <w:r>
+        <w:rPr>
+          <w:rFonts w:ascii="Garamond" w:hAnsi="Garamond"/>
+          <w:i/>
+          <w:iCs/>
+        </w:rPr>
+        <w:t>phytools</w:t>
+      </w:r>
+      <w:proofErr w:type="spellEnd"/>
+      <w:r>
+        <w:rPr>
+          <w:rFonts w:ascii="Garamond" w:hAnsi="Garamond"/>
+        </w:rPr>
+        <w:t xml:space="preserve"> in R to take an average tree from these 100 which we used for analyses. </w:t>
+      </w:r>
+      <w:proofErr w:type="spellStart"/>
+      <w:r>
+        <w:rPr>
+          <w:rFonts w:ascii="Garamond" w:hAnsi="Garamond"/>
+        </w:rPr>
+        <w:t>TimeTree</w:t>
+      </w:r>
+      <w:proofErr w:type="spellEnd"/>
+      <w:r>
+        <w:rPr>
+          <w:rFonts w:ascii="Garamond" w:hAnsi="Garamond"/>
+        </w:rPr>
+        <w:t xml:space="preserve"> phylogenies were derived by exporting a list of taxa from (TimeTree.org). In all cases, we resolved synonymous taxa across our dataset and trees and pruned our trees where needed. From our MLMA models we derived </w:t>
+      </w:r>
+      <w:r>
+        <w:rPr>
+          <w:rFonts w:ascii="Garamond" w:hAnsi="Garamond"/>
+        </w:rPr>
+        <w:lastRenderedPageBreak/>
+        <w:t>heterogeneity estimates (I</w:t>
+      </w:r>
+      <w:r>
+        <w:rPr>
+          <w:rFonts w:ascii="Garamond" w:hAnsi="Garamond"/>
+          <w:vertAlign w:val="superscript"/>
+        </w:rPr>
+        <w:t>2</w:t>
+      </w:r>
+      <w:r>
+        <w:rPr>
+          <w:rFonts w:ascii="Garamond" w:hAnsi="Garamond"/>
+        </w:rPr>
+        <w:t>; Thompson &amp; Higgins; Nakagawa &amp; Santos 2012)</w:t>
+      </w:r>
+      <w:r>
+        <w:rPr>
+          <w:rFonts w:ascii="Garamond" w:hAnsi="Garamond"/>
+        </w:rPr>
+        <w:t>. More specifically we derived between study heterogeneity estimates (</w:t>
+      </w:r>
+      <w:r>
+        <w:rPr>
+          <w:rFonts w:ascii="Garamond" w:hAnsi="Garamond"/>
+        </w:rPr>
+        <w:t>I</w:t>
+      </w:r>
+      <w:r>
+        <w:rPr>
+          <w:rFonts w:ascii="Garamond" w:hAnsi="Garamond"/>
+          <w:vertAlign w:val="superscript"/>
+        </w:rPr>
+        <w:t>2</w:t>
+      </w:r>
+      <w:r>
+        <w:rPr>
+          <w:rFonts w:ascii="Garamond" w:hAnsi="Garamond"/>
+          <w:vertAlign w:val="subscript"/>
+        </w:rPr>
+        <w:t>study</w:t>
+      </w:r>
+      <w:r>
+        <w:rPr>
+          <w:rFonts w:ascii="Garamond" w:hAnsi="Garamond"/>
+        </w:rPr>
+        <w:t>), phylogenetic heterogeneity or phylogenetic heritability (</w:t>
+      </w:r>
+      <w:r>
+        <w:rPr>
+          <w:rFonts w:ascii="Garamond" w:hAnsi="Garamond"/>
+        </w:rPr>
+        <w:t>I</w:t>
+      </w:r>
+      <w:r>
+        <w:rPr>
+          <w:rFonts w:ascii="Garamond" w:hAnsi="Garamond"/>
+          <w:vertAlign w:val="superscript"/>
+        </w:rPr>
+        <w:t>2</w:t>
+      </w:r>
+      <w:r>
+        <w:rPr>
+          <w:rFonts w:ascii="Garamond" w:hAnsi="Garamond"/>
+          <w:vertAlign w:val="subscript"/>
+        </w:rPr>
+        <w:t>phylo</w:t>
+      </w:r>
+      <w:r>
+        <w:rPr>
+          <w:rFonts w:ascii="Garamond" w:hAnsi="Garamond"/>
+        </w:rPr>
+        <w:t>) (Nakagawa &amp; Santos, 2012; Hadfield &amp; Nakagawa, 2010) along with total heterogeneity (</w:t>
+      </w:r>
+      <w:r>
+        <w:rPr>
+          <w:rFonts w:ascii="Garamond" w:hAnsi="Garamond"/>
+        </w:rPr>
+        <w:t>I</w:t>
+      </w:r>
+      <w:r>
+        <w:rPr>
+          <w:rFonts w:ascii="Garamond" w:hAnsi="Garamond"/>
+          <w:vertAlign w:val="superscript"/>
+        </w:rPr>
+        <w:t>2</w:t>
+      </w:r>
+      <w:r>
+        <w:rPr>
+          <w:rFonts w:ascii="Garamond" w:hAnsi="Garamond"/>
+          <w:vertAlign w:val="subscript"/>
+        </w:rPr>
+        <w:t>Tot</w:t>
+      </w:r>
+      <w:r>
+        <w:rPr>
+          <w:rFonts w:ascii="Garamond" w:hAnsi="Garamond"/>
+        </w:rPr>
+        <w:t xml:space="preserve">), which is simply the proportion of total variance in effect size estimates excluding the total sampling variance. </w:t>
+      </w:r>
+    </w:p>
+    <w:p>
+      <w:pPr>
+        <w:contextualSpacing/>
+        <w:rPr>
+          <w:rFonts w:ascii="Garamond" w:hAnsi="Garamond"/>
+        </w:rPr>
+      </w:pPr>
+      <w:r>
+        <w:rPr>
+          <w:rFonts w:ascii="Garamond" w:hAnsi="Garamond"/>
+        </w:rPr>
+        <w:tab/>
+        <w:t xml:space="preserve">We also fitted a series of models that included key moderator variables we predicted would explain </w:t>
+      </w:r>
+      <w:r>
+        <w:rPr>
+          <w:rFonts w:ascii="Garamond" w:hAnsi="Garamond"/>
+        </w:rPr>
+        <w:t xml:space="preserve">variation in </w:t>
+      </w:r>
+      <w:r>
+        <w:rPr>
+          <w:rFonts w:ascii="Garamond" w:hAnsi="Garamond"/>
+        </w:rPr>
+        <w:t>effect size.</w:t>
+      </w:r>
+      <w:r>
+        <w:rPr>
+          <w:rFonts w:ascii="Garamond" w:hAnsi="Garamond"/>
+        </w:rPr>
+        <w:t xml:space="preserve"> In all models, w</w:t>
+      </w:r>
+      <w:r>
+        <w:rPr>
+          <w:rFonts w:ascii="Garamond" w:hAnsi="Garamond"/>
+        </w:rPr>
+        <w:t xml:space="preserve">e </w:t>
+      </w:r>
+      <w:r>
+        <w:rPr>
+          <w:rFonts w:ascii="Garamond" w:hAnsi="Garamond"/>
+        </w:rPr>
+        <w:t xml:space="preserve">again </w:t>
+      </w:r>
+      <w:r>
+        <w:rPr>
+          <w:rFonts w:ascii="Garamond" w:hAnsi="Garamond"/>
+        </w:rPr>
+        <w:t xml:space="preserve">controlled for measurement error, study and phylogeny. </w:t>
+      </w:r>
+      <w:r>
+        <w:rPr>
+          <w:rFonts w:ascii="Garamond" w:hAnsi="Garamond"/>
+        </w:rPr>
+        <w:t xml:space="preserve">Our first MLMR model estimated overall-meta-analytic mean estimates for each personality trait type separately (i.e., ‘activity’, ‘aggression’, ‘boldness’, ‘sociability’, ‘exploration’) within each taxonomic group. </w:t>
+      </w:r>
+      <w:r>
+        <w:rPr>
+          <w:rFonts w:ascii="Garamond" w:hAnsi="Garamond"/>
+        </w:rPr>
+        <w:t>We expected that any mean and variance differences between the sexes would depend on the type of personality trait measured</w:t>
+      </w:r>
+      <w:r>
+        <w:rPr>
+          <w:rFonts w:ascii="Garamond" w:hAnsi="Garamond"/>
+        </w:rPr>
+        <w:t xml:space="preserve"> because this….</w:t>
+      </w:r>
+      <w:r>
+        <w:rPr>
+          <w:rFonts w:ascii="Garamond" w:hAnsi="Garamond"/>
+        </w:rPr>
+        <w:t xml:space="preserve"> </w:t>
+      </w:r>
+      <w:commentRangeStart w:id="11"/>
+      <w:r>
+        <w:rPr>
+          <w:rFonts w:ascii="Garamond" w:hAnsi="Garamond"/>
+        </w:rPr>
+        <w:t>()</w:t>
+      </w:r>
+      <w:commentRangeEnd w:id="11"/>
+      <w:r>
+        <w:rPr>
+          <w:rStyle w:val="CommentReference"/>
+        </w:rPr>
+        <w:commentReference w:id="11"/>
+      </w:r>
+      <w:r>
+        <w:rPr>
+          <w:rFonts w:ascii="Garamond" w:hAnsi="Garamond"/>
+        </w:rPr>
+        <w:t xml:space="preserve">. </w:t>
+      </w:r>
+      <w:r>
+        <w:rPr>
+          <w:rFonts w:ascii="Garamond" w:hAnsi="Garamond"/>
+        </w:rPr>
+        <w:t>We also</w:t>
+      </w:r>
+      <w:r>
+        <w:rPr>
+          <w:rFonts w:ascii="Garamond" w:hAnsi="Garamond"/>
+        </w:rPr>
+        <w:t xml:space="preserve"> tested whether the degree of sexual selection, as measured by 1) the degree of sexual size-dimorphism (SSD) or 2) mating system, moderated effect sizes. We predicted that species with strong SSD or that have polygynous mating systems would show stronger difference in mean and variance. However, we also expected such effects to depend on the personality trait being measured. As such, we fitted</w:t>
+      </w:r>
+      <w:r>
+        <w:rPr>
+          <w:rFonts w:ascii="Garamond" w:hAnsi="Garamond"/>
+        </w:rPr>
+        <w:t xml:space="preserve"> a model that included personality trait type</w:t>
+      </w:r>
+      <w:r>
+        <w:rPr>
+          <w:rFonts w:ascii="Garamond" w:hAnsi="Garamond"/>
+        </w:rPr>
+        <w:t xml:space="preserve">, </w:t>
+      </w:r>
+      <w:r>
+        <w:rPr>
+          <w:rFonts w:ascii="Garamond" w:hAnsi="Garamond"/>
+        </w:rPr>
+        <w:t xml:space="preserve">SSD </w:t>
+      </w:r>
+      <w:r>
+        <w:rPr>
+          <w:rFonts w:ascii="Garamond" w:hAnsi="Garamond"/>
+        </w:rPr>
+        <w:t xml:space="preserve">and their interaction and </w:t>
+      </w:r>
+      <w:r>
+        <w:rPr>
+          <w:rFonts w:ascii="Garamond" w:hAnsi="Garamond"/>
+        </w:rPr>
+        <w:t>a</w:t>
+      </w:r>
+      <w:r>
+        <w:rPr>
+          <w:rFonts w:ascii="Garamond" w:hAnsi="Garamond"/>
+        </w:rPr>
+        <w:t xml:space="preserve"> second</w:t>
+      </w:r>
+      <w:r>
+        <w:rPr>
+          <w:rFonts w:ascii="Garamond" w:hAnsi="Garamond"/>
+        </w:rPr>
+        <w:t xml:space="preserve"> model </w:t>
+      </w:r>
+      <w:r>
+        <w:rPr>
+          <w:rFonts w:ascii="Garamond" w:hAnsi="Garamond"/>
+        </w:rPr>
+        <w:t>that included</w:t>
+      </w:r>
+      <w:r>
+        <w:rPr>
+          <w:rFonts w:ascii="Garamond" w:hAnsi="Garamond"/>
+        </w:rPr>
+        <w:t xml:space="preserve"> personality trait type</w:t>
+      </w:r>
+      <w:r>
+        <w:rPr>
+          <w:rFonts w:ascii="Garamond" w:hAnsi="Garamond"/>
+        </w:rPr>
+        <w:t xml:space="preserve">, </w:t>
+      </w:r>
+      <w:r>
+        <w:rPr>
+          <w:rFonts w:ascii="Garamond" w:hAnsi="Garamond"/>
+        </w:rPr>
+        <w:t>mating system</w:t>
+      </w:r>
+      <w:r>
+        <w:rPr>
+          <w:rFonts w:ascii="Garamond" w:hAnsi="Garamond"/>
+        </w:rPr>
+        <w:t xml:space="preserve"> and their interaction</w:t>
+      </w:r>
+      <w:r>
+        <w:rPr>
+          <w:rFonts w:ascii="Garamond" w:hAnsi="Garamond"/>
+        </w:rPr>
+        <w:t>.</w:t>
+      </w:r>
+      <w:r>
+        <w:rPr>
+          <w:rFonts w:ascii="Garamond" w:hAnsi="Garamond"/>
+        </w:rPr>
+        <w:t xml:space="preserve"> </w:t>
+      </w:r>
+      <w:r>
+        <w:rPr>
+          <w:rFonts w:ascii="Garamond" w:hAnsi="Garamond"/>
+        </w:rPr>
+        <w:t>Finally, for birds and XX we tested how different parental care strategies impact on mean and variance by estimating overall meta-analytic means across different forms of parental care (</w:t>
+      </w:r>
+      <w:commentRangeStart w:id="12"/>
+      <w:r>
+        <w:rPr>
+          <w:rFonts w:ascii="Garamond" w:hAnsi="Garamond"/>
+        </w:rPr>
+        <w:t>XX,X&lt;X</w:t>
+      </w:r>
+      <w:commentRangeEnd w:id="12"/>
+      <w:r>
+        <w:rPr>
+          <w:rStyle w:val="CommentReference"/>
+        </w:rPr>
+        <w:commentReference w:id="12"/>
+      </w:r>
+      <w:r>
+        <w:rPr>
+          <w:rFonts w:ascii="Garamond" w:hAnsi="Garamond"/>
+        </w:rPr>
+        <w:t xml:space="preserve">). </w:t>
+      </w:r>
+      <w:r>
+        <w:rPr>
+          <w:rFonts w:ascii="Garamond" w:hAnsi="Garamond"/>
+        </w:rPr>
+        <w:t xml:space="preserve">We present meta-analytic mean estimates and 95% confidence intervals from our models throughout. </w:t>
+      </w:r>
+    </w:p>
+    <w:p>
+      <w:pPr>
+        <w:contextualSpacing/>
+        <w:rPr>
+          <w:rFonts w:ascii="Garamond" w:hAnsi="Garamond"/>
+        </w:rPr>
+      </w:pPr>
+      <w:r>
+        <w:rPr>
+          <w:rFonts w:ascii="Garamond" w:hAnsi="Garamond"/>
+        </w:rPr>
+        <w:tab/>
+      </w:r>
+      <w:r>
+        <w:rPr>
+          <w:rFonts w:ascii="Garamond" w:hAnsi="Garamond"/>
+        </w:rPr>
+        <w:t xml:space="preserve">Studies included in our meta-analysis </w:t>
+      </w:r>
+      <w:r>
+        <w:rPr>
+          <w:rFonts w:ascii="Garamond" w:hAnsi="Garamond"/>
+        </w:rPr>
+        <w:t xml:space="preserve">varied greatly in their design and there was a number of additional sources of non-independence within studies (Noble et al. 2017). First, multiple personality traits were quantified on the same sets of individuals (e.g., ‘boldness’ and ‘aggression’). </w:t>
+      </w:r>
+      <w:commentRangeStart w:id="13"/>
+      <w:r>
+        <w:rPr>
+          <w:rFonts w:ascii="Garamond" w:hAnsi="Garamond"/>
+        </w:rPr>
+        <w:t>Additionally</w:t>
+      </w:r>
+      <w:commentRangeEnd w:id="13"/>
+      <w:r>
+        <w:rPr>
+          <w:rStyle w:val="CommentReference"/>
+        </w:rPr>
+        <w:commentReference w:id="13"/>
+      </w:r>
+      <w:r>
+        <w:rPr>
+          <w:rFonts w:ascii="Garamond" w:hAnsi="Garamond"/>
+        </w:rPr>
+        <w:t>, ….</w:t>
+      </w:r>
+      <w:r>
+        <w:rPr>
+          <w:rFonts w:ascii="Garamond" w:hAnsi="Garamond"/>
+        </w:rPr>
+        <w:t xml:space="preserve"> We conducted a series of sensitivity analyses to ascertain the impact that these sources of non-independence had on our final results. We created correlation matrices among effect sizes that shared the same sets of individuals or XX in the sample used to derive effect sizes. Given that we did not know the exact correlation among traits we created three different </w:t>
+      </w:r>
+      <w:r>
+        <w:rPr>
+          <w:rFonts w:ascii="Garamond" w:hAnsi="Garamond"/>
+        </w:rPr>
+        <w:t>dependency matrices (</w:t>
+      </w:r>
+      <w:r>
+        <w:rPr>
+          <w:rFonts w:ascii="Garamond" w:hAnsi="Garamond"/>
+          <w:b/>
+          <w:bCs/>
+        </w:rPr>
+        <w:t>D</w:t>
+      </w:r>
+      <w:r>
+        <w:rPr>
+          <w:rFonts w:ascii="Garamond" w:hAnsi="Garamond"/>
+        </w:rPr>
+        <w:t xml:space="preserve">; i.e., </w:t>
+      </w:r>
+      <w:r>
+        <w:rPr>
+          <w:rFonts w:ascii="Garamond" w:hAnsi="Garamond"/>
+        </w:rPr>
+        <w:t>correlation matrices</w:t>
+      </w:r>
+      <w:r>
+        <w:rPr>
+          <w:rFonts w:ascii="Garamond" w:hAnsi="Garamond"/>
+        </w:rPr>
+        <w:t>)</w:t>
+      </w:r>
+      <w:r>
+        <w:rPr>
+          <w:rFonts w:ascii="Garamond" w:hAnsi="Garamond"/>
+        </w:rPr>
+        <w:t xml:space="preserve"> that assumed r = 0.3, r = 0.5 and r = 0.8. </w:t>
+      </w:r>
+      <w:r>
+        <w:rPr>
+          <w:rFonts w:ascii="Garamond" w:hAnsi="Garamond"/>
+        </w:rPr>
+        <w:t>We refit our models replacing the identify matrix (</w:t>
+      </w:r>
+      <w:r>
+        <w:rPr>
+          <w:rFonts w:ascii="Garamond" w:hAnsi="Garamond"/>
+          <w:b/>
+          <w:bCs/>
+        </w:rPr>
+        <w:t>I</w:t>
+      </w:r>
+      <w:r>
+        <w:rPr>
+          <w:rFonts w:ascii="Garamond" w:hAnsi="Garamond"/>
+        </w:rPr>
+        <w:t>)</w:t>
+      </w:r>
+      <w:r>
+        <w:rPr>
+          <w:rFonts w:ascii="Garamond" w:hAnsi="Garamond"/>
+        </w:rPr>
+        <w:t xml:space="preserve"> that was assumed when estimating the residual error variance with our </w:t>
+      </w:r>
+      <w:r>
+        <w:rPr>
+          <w:rFonts w:ascii="Garamond" w:hAnsi="Garamond"/>
+          <w:b/>
+          <w:bCs/>
+        </w:rPr>
+        <w:t>D</w:t>
+      </w:r>
+      <w:r>
+        <w:rPr>
+          <w:rFonts w:ascii="Garamond" w:hAnsi="Garamond"/>
+        </w:rPr>
+        <w:t xml:space="preserve"> matrices. </w:t>
+      </w:r>
+    </w:p>
+    <w:p>
+      <w:pPr>
+        <w:contextualSpacing/>
+        <w:rPr>
+          <w:rFonts w:ascii="Garamond" w:hAnsi="Garamond"/>
+        </w:rPr>
+      </w:pPr>
+    </w:p>
+    <w:p>
+      <w:pPr>
+        <w:contextualSpacing/>
+        <w:rPr>
+          <w:rFonts w:ascii="Garamond" w:hAnsi="Garamond"/>
+        </w:rPr>
+      </w:pPr>
+      <w:r>
+        <w:rPr>
+          <w:rFonts w:ascii="Garamond" w:hAnsi="Garamond"/>
+        </w:rPr>
         <w:t xml:space="preserve">Finally, if the final dataset contains moderators with fewer than 2 effect sizes per level (or a number that is inappropriate for analysis), they might be removed from further analysis. </w:t>
-      </w:r>
-      <w:commentRangeEnd w:id="7"/>
-      <w:r>
-        <w:rPr>
-          <w:rStyle w:val="CommentReference"/>
-        </w:rPr>
-        <w:commentReference w:id="7"/>
       </w:r>
     </w:p>
     <w:p>
@@ -4002,7 +4865,7 @@
         </w:rPr>
         <w:t xml:space="preserve">Figure 3. </w:t>
       </w:r>
-      <w:commentRangeStart w:id="8"/>
+      <w:commentRangeStart w:id="14"/>
       <w:r>
         <w:rPr>
           <w:rFonts w:ascii="Garamond" w:hAnsi="Garamond"/>
@@ -4030,12 +4893,12 @@
         </w:rPr>
         <w:t>) categories</w:t>
       </w:r>
-      <w:commentRangeEnd w:id="8"/>
+      <w:commentRangeEnd w:id="14"/>
       <w:r>
         <w:rPr>
           <w:rStyle w:val="CommentReference"/>
         </w:rPr>
-        <w:commentReference w:id="8"/>
+        <w:commentReference w:id="14"/>
       </w:r>
       <w:r>
         <w:rPr>
@@ -4063,7 +4926,7 @@
 
 <file path=word/comments.xml><?xml version="1.0" encoding="utf-8"?>
 <w:comments xmlns:wpc="http://schemas.microsoft.com/office/word/2010/wordprocessingCanvas" xmlns:cx="http://schemas.microsoft.com/office/drawing/2014/chartex" xmlns:cx1="http://schemas.microsoft.com/office/drawing/2015/9/8/chartex" xmlns:cx2="http://schemas.microsoft.com/office/drawing/2015/10/21/chartex" xmlns:cx3="http://schemas.microsoft.com/office/drawing/2016/5/9/chartex" xmlns:cx4="http://schemas.microsoft.com/office/drawing/2016/5/10/chartex" xmlns:cx5="http://schemas.microsoft.com/office/drawing/2016/5/11/chartex" xmlns:cx6="http://schemas.microsoft.com/office/drawing/2016/5/12/chartex" xmlns:cx7="http://schemas.microsoft.com/office/drawing/2016/5/13/chartex" xmlns:cx8="http://schemas.microsoft.com/office/drawing/2016/5/14/chartex" xmlns:mc="http://schemas.openxmlformats.org/markup-compatibility/2006" xmlns:aink="http://schemas.microsoft.com/office/drawing/2016/ink" xmlns:am3d="http://schemas.microsoft.com/office/drawing/2017/model3d" xmlns:o="urn:schemas-microsoft-com:office:office" xmlns:r="http://schemas.openxmlformats.org/officeDocument/2006/relationships" xmlns:m="http://schemas.openxmlformats.org/officeDocument/2006/math" xmlns:v="urn:schemas-microsoft-com:vml" xmlns:wp14="http://schemas.microsoft.com/office/word/2010/wordprocessingDrawing" xmlns:wp="http://schemas.openxmlformats.org/drawingml/2006/wordprocessingDrawing" xmlns:w10="urn:schemas-microsoft-com:office:word" xmlns:w="http://schemas.openxmlformats.org/wordprocessingml/2006/main" xmlns:w14="http://schemas.microsoft.com/office/word/2010/wordml" xmlns:w15="http://schemas.microsoft.com/office/word/2012/wordml" xmlns:w16cid="http://schemas.microsoft.com/office/word/2016/wordml/cid" xmlns:w16se="http://schemas.microsoft.com/office/word/2015/wordml/symex" xmlns:wpg="http://schemas.microsoft.com/office/word/2010/wordprocessingGroup" xmlns:wpi="http://schemas.microsoft.com/office/word/2010/wordprocessingInk" xmlns:wne="http://schemas.microsoft.com/office/word/2006/wordml" xmlns:wps="http://schemas.microsoft.com/office/word/2010/wordprocessingShape" mc:Ignorable="w14 w15 w16se w16cid wp14">
-  <w:comment w:id="1" w:author="Daniel Noble" w:date="2020-03-23T11:02:00Z" w:initials="DN">
+  <w:comment w:id="0" w:author="Daniel Noble" w:date="2020-03-23T11:02:00Z" w:initials="DN">
     <w:p>
       <w:pPr>
         <w:pStyle w:val="CommentText"/>
@@ -4079,7 +4942,7 @@
       </w:r>
     </w:p>
   </w:comment>
-  <w:comment w:id="2" w:author="Lauren Harrison" w:date="2020-03-30T13:26:00Z" w:initials="LH">
+  <w:comment w:id="1" w:author="Lauren Harrison" w:date="2020-03-30T13:26:00Z" w:initials="LH">
     <w:p>
       <w:pPr>
         <w:pStyle w:val="CommentText"/>
@@ -4092,7 +4955,7 @@
       </w:r>
     </w:p>
   </w:comment>
-  <w:comment w:id="3" w:author="Daniel Noble" w:date="2020-03-23T10:49:00Z" w:initials="DN">
+  <w:comment w:id="2" w:author="Daniel Noble" w:date="2020-03-23T10:49:00Z" w:initials="DN">
     <w:p>
       <w:pPr>
         <w:pStyle w:val="CommentText"/>
@@ -4111,7 +4974,7 @@
       </w:r>
     </w:p>
   </w:comment>
-  <w:comment w:id="4" w:author="Lauren Harrison" w:date="2020-03-30T13:27:00Z" w:initials="LH">
+  <w:comment w:id="3" w:author="Lauren Harrison" w:date="2020-03-30T13:27:00Z" w:initials="LH">
     <w:p>
       <w:pPr>
         <w:pStyle w:val="CommentText"/>
@@ -4121,6 +4984,22 @@
           <w:rStyle w:val="CommentReference"/>
         </w:rPr>
         <w:annotationRef/>
+      </w:r>
+    </w:p>
+  </w:comment>
+  <w:comment w:id="4" w:author="Daniel Noble" w:date="2020-03-30T20:42:00Z" w:initials="DN">
+    <w:p>
+      <w:pPr>
+        <w:pStyle w:val="CommentText"/>
+      </w:pPr>
+      <w:r>
+        <w:rPr>
+          <w:rStyle w:val="CommentReference"/>
+        </w:rPr>
+        <w:annotationRef/>
+      </w:r>
+      <w:r>
+        <w:t>Here we also want to talk about proportion data, and score data. If they had an effect or differed somehow we can say that here if not and be done with it. If they do have an effect, we can discuss down in meta-analysis section.</w:t>
       </w:r>
     </w:p>
   </w:comment>
@@ -4140,6 +5019,54 @@
       </w:r>
     </w:p>
   </w:comment>
+  <w:comment w:id="7" w:author="Daniel Noble" w:date="2020-03-30T20:05:00Z" w:initials="DN">
+    <w:p>
+      <w:pPr>
+        <w:pStyle w:val="CommentText"/>
+      </w:pPr>
+      <w:r>
+        <w:rPr>
+          <w:rStyle w:val="CommentReference"/>
+        </w:rPr>
+        <w:annotationRef/>
+      </w:r>
+      <w:r>
+        <w:t>Not most elegant way to say this, but we need this here</w:t>
+      </w:r>
+    </w:p>
+  </w:comment>
+  <w:comment w:id="8" w:author="Daniel Noble" w:date="2020-03-30T20:24:00Z" w:initials="DN">
+    <w:p>
+      <w:pPr>
+        <w:pStyle w:val="CommentText"/>
+      </w:pPr>
+      <w:r>
+        <w:rPr>
+          <w:rStyle w:val="CommentReference"/>
+        </w:rPr>
+        <w:annotationRef/>
+      </w:r>
+      <w:r>
+        <w:t>Chucked</w:t>
+      </w:r>
+      <w:r>
+        <w:t xml:space="preserve"> this here. We may want some mean-variance plots within each </w:t>
+      </w:r>
+      <w:proofErr w:type="spellStart"/>
+      <w:r>
+        <w:t>taxo</w:t>
+      </w:r>
+      <w:proofErr w:type="spellEnd"/>
+      <w:r>
+        <w:t xml:space="preserve"> group to show this. Justifies use of </w:t>
+      </w:r>
+      <w:proofErr w:type="spellStart"/>
+      <w:r>
+        <w:t>lnCVR</w:t>
+      </w:r>
+      <w:proofErr w:type="spellEnd"/>
+    </w:p>
+  </w:comment>
   <w:comment w:id="6" w:author="Daniel Noble" w:date="2020-03-23T11:20:00Z" w:initials="DN">
     <w:p>
       <w:pPr>
@@ -4156,29 +5083,166 @@
       </w:r>
     </w:p>
   </w:comment>
-  <w:comment w:id="7" w:author="Daniel Noble" w:date="2020-03-23T11:35:00Z" w:initials="DN">
+  <w:comment w:id="9" w:author="Daniel Noble" w:date="2020-03-30T20:00:00Z" w:initials="DN">
+    <w:p>
+      <w:pPr>
+        <w:tabs>
+          <w:tab w:val="left" w:pos="560"/>
+          <w:tab w:val="left" w:pos="1120"/>
+          <w:tab w:val="left" w:pos="1680"/>
+          <w:tab w:val="left" w:pos="2240"/>
+          <w:tab w:val="left" w:pos="2800"/>
+          <w:tab w:val="left" w:pos="3360"/>
+          <w:tab w:val="left" w:pos="3920"/>
+          <w:tab w:val="left" w:pos="4480"/>
+          <w:tab w:val="left" w:pos="5040"/>
+          <w:tab w:val="left" w:pos="5600"/>
+          <w:tab w:val="left" w:pos="6160"/>
+          <w:tab w:val="left" w:pos="6720"/>
+        </w:tabs>
+        <w:autoSpaceDE w:val="0"/>
+        <w:autoSpaceDN w:val="0"/>
+        <w:adjustRightInd w:val="0"/>
+        <w:rPr>
+          <w:rFonts w:ascii="Monaco" w:hAnsi="Monaco" w:cs="Monaco"/>
+          <w:color w:val="000000"/>
+          <w:sz w:val="28"/>
+          <w:szCs w:val="28"/>
+          <w:lang w:val="en-GB"/>
+        </w:rPr>
+      </w:pPr>
+      <w:r>
+        <w:rPr>
+          <w:rStyle w:val="CommentReference"/>
+        </w:rPr>
+        <w:annotationRef/>
+      </w:r>
+      <w:proofErr w:type="spellStart"/>
+      <w:r>
+        <w:rPr>
+          <w:rFonts w:ascii="Monaco" w:hAnsi="Monaco" w:cs="Monaco"/>
+          <w:color w:val="000000"/>
+          <w:sz w:val="28"/>
+          <w:szCs w:val="28"/>
+          <w:lang w:val="en-GB"/>
+        </w:rPr>
+        <w:t>Viechtbauer</w:t>
+      </w:r>
+      <w:proofErr w:type="spellEnd"/>
+      <w:r>
+        <w:rPr>
+          <w:rFonts w:ascii="Monaco" w:hAnsi="Monaco" w:cs="Monaco"/>
+          <w:color w:val="000000"/>
+          <w:sz w:val="28"/>
+          <w:szCs w:val="28"/>
+          <w:lang w:val="en-GB"/>
+        </w:rPr>
+        <w:t xml:space="preserve">, W. (2010). Conducting meta-analyses in R with the </w:t>
+      </w:r>
+      <w:proofErr w:type="spellStart"/>
+      <w:r>
+        <w:rPr>
+          <w:rFonts w:ascii="Monaco" w:hAnsi="Monaco" w:cs="Monaco"/>
+          <w:color w:val="000000"/>
+          <w:sz w:val="28"/>
+          <w:szCs w:val="28"/>
+          <w:lang w:val="en-GB"/>
+        </w:rPr>
+        <w:t>metafor</w:t>
+      </w:r>
+      <w:proofErr w:type="spellEnd"/>
+      <w:r>
+        <w:rPr>
+          <w:rFonts w:ascii="Monaco" w:hAnsi="Monaco" w:cs="Monaco"/>
+          <w:color w:val="000000"/>
+          <w:sz w:val="28"/>
+          <w:szCs w:val="28"/>
+          <w:lang w:val="en-GB"/>
+        </w:rPr>
+        <w:t xml:space="preserve"> package. Journal</w:t>
+      </w:r>
+    </w:p>
     <w:p>
       <w:pPr>
         <w:pStyle w:val="CommentText"/>
       </w:pPr>
       <w:r>
         <w:rPr>
-          <w:rStyle w:val="CommentReference"/>
-        </w:rPr>
-        <w:annotationRef/>
-      </w:r>
-      <w:r>
-        <w:t>OK, that’s all for now. maybe you can correct above stuff and add detail La</w:t>
-      </w:r>
-      <w:r>
-        <w:t>u</w:t>
-      </w:r>
-      <w:r>
-        <w:t>ren. I can write this bit once we have some things sorted and the models running.</w:t>
+          <w:rFonts w:ascii="Monaco" w:hAnsi="Monaco" w:cs="Monaco"/>
+          <w:color w:val="000000"/>
+          <w:sz w:val="28"/>
+          <w:szCs w:val="28"/>
+          <w:lang w:val="en-GB"/>
+        </w:rPr>
+        <w:t xml:space="preserve">  of Statistical Software, 36(3), 1-48. URL: http://www.jstatsoft.org/v36/i03/</w:t>
       </w:r>
     </w:p>
   </w:comment>
-  <w:comment w:id="8" w:author="Daniel Noble" w:date="2020-03-23T10:27:00Z" w:initials="DN">
+  <w:comment w:id="10" w:author="Daniel Noble" w:date="2020-03-30T20:14:00Z" w:initials="DN">
+    <w:p>
+      <w:pPr>
+        <w:pStyle w:val="CommentText"/>
+      </w:pPr>
+      <w:r>
+        <w:rPr>
+          <w:rStyle w:val="CommentReference"/>
+        </w:rPr>
+        <w:annotationRef/>
+      </w:r>
+      <w:r>
+        <w:t xml:space="preserve">Sorry, I am just chucking in refs here. I can get these down the road if you can’t find them. </w:t>
+      </w:r>
+    </w:p>
+  </w:comment>
+  <w:comment w:id="11" w:author="Daniel Noble" w:date="2020-03-30T20:31:00Z" w:initials="DN">
+    <w:p>
+      <w:pPr>
+        <w:pStyle w:val="CommentText"/>
+      </w:pPr>
+      <w:r>
+        <w:rPr>
+          <w:rStyle w:val="CommentReference"/>
+        </w:rPr>
+        <w:annotationRef/>
+      </w:r>
+      <w:r>
+        <w:t>Provide some refs here to support the notion that sexes should differ in these traits…maybe explain a little about why</w:t>
+      </w:r>
+    </w:p>
+  </w:comment>
+  <w:comment w:id="12" w:author="Daniel Noble" w:date="2020-03-30T20:40:00Z" w:initials="DN">
+    <w:p>
+      <w:pPr>
+        <w:pStyle w:val="CommentText"/>
+      </w:pPr>
+      <w:r>
+        <w:rPr>
+          <w:rStyle w:val="CommentReference"/>
+        </w:rPr>
+        <w:annotationRef/>
+      </w:r>
+      <w:r>
+        <w:t>List levels</w:t>
+      </w:r>
+    </w:p>
+  </w:comment>
+  <w:comment w:id="13" w:author="Daniel Noble" w:date="2020-03-30T20:46:00Z" w:initials="DN">
+    <w:p>
+      <w:pPr>
+        <w:pStyle w:val="CommentText"/>
+      </w:pPr>
+      <w:r>
+        <w:rPr>
+          <w:rStyle w:val="CommentReference"/>
+        </w:rPr>
+        <w:annotationRef/>
+      </w:r>
+      <w:r>
+        <w:t>What was the other one Lauren?</w:t>
+      </w:r>
+    </w:p>
+  </w:comment>
+  <w:comment w:id="14" w:author="Daniel Noble" w:date="2020-03-23T10:27:00Z" w:initials="DN">
     <w:p>
       <w:pPr>
         <w:pStyle w:val="CommentText"/>
@@ -4214,9 +5278,16 @@
   <w15:commentEx w15:paraId="7C1323FB" w15:paraIdParent="683E94AD" w15:done="1"/>
   <w15:commentEx w15:paraId="7259972C" w15:done="0"/>
   <w15:commentEx w15:paraId="4107405F" w15:paraIdParent="7259972C" w15:done="0"/>
+  <w15:commentEx w15:paraId="0FD642CF" w15:done="0"/>
   <w15:commentEx w15:paraId="5E41B7AF" w15:done="1"/>
+  <w15:commentEx w15:paraId="63BA0C71" w15:done="0"/>
+  <w15:commentEx w15:paraId="54EE5B35" w15:done="0"/>
   <w15:commentEx w15:paraId="72589120" w15:done="1"/>
-  <w15:commentEx w15:paraId="1734933E" w15:done="0"/>
+  <w15:commentEx w15:paraId="1E3500A3" w15:done="0"/>
+  <w15:commentEx w15:paraId="047A923B" w15:done="0"/>
+  <w15:commentEx w15:paraId="3D862F84" w15:done="0"/>
+  <w15:commentEx w15:paraId="230C8707" w15:done="0"/>
+  <w15:commentEx w15:paraId="7965F035" w15:done="0"/>
   <w15:commentEx w15:paraId="56EAC634" w15:done="0"/>
 </w15:commentsEx>
 </file>
@@ -4227,9 +5298,16 @@
   <w16cid:commentId w16cid:paraId="7C1323FB" w16cid:durableId="222C7214"/>
   <w16cid:commentId w16cid:paraId="7259972C" w16cid:durableId="222312AF"/>
   <w16cid:commentId w16cid:paraId="4107405F" w16cid:durableId="222C7238"/>
+  <w16cid:commentId w16cid:paraId="0FD642CF" w16cid:durableId="222CD853"/>
   <w16cid:commentId w16cid:paraId="5E41B7AF" w16cid:durableId="22231364"/>
+  <w16cid:commentId w16cid:paraId="63BA0C71" w16cid:durableId="222CCF8D"/>
+  <w16cid:commentId w16cid:paraId="54EE5B35" w16cid:durableId="222CD3F4"/>
   <w16cid:commentId w16cid:paraId="72589120" w16cid:durableId="222319FD"/>
-  <w16cid:commentId w16cid:paraId="1734933E" w16cid:durableId="22231D6B"/>
+  <w16cid:commentId w16cid:paraId="1E3500A3" w16cid:durableId="222CCE78"/>
+  <w16cid:commentId w16cid:paraId="047A923B" w16cid:durableId="222CD1B5"/>
+  <w16cid:commentId w16cid:paraId="3D862F84" w16cid:durableId="222CD5B4"/>
+  <w16cid:commentId w16cid:paraId="230C8707" w16cid:durableId="222CD7D4"/>
+  <w16cid:commentId w16cid:paraId="7965F035" w16cid:durableId="222CD91C"/>
   <w16cid:commentId w16cid:paraId="56EAC634" w16cid:durableId="22230D7A"/>
 </w16cid:commentsIds>
 </file>
@@ -4258,7 +5336,7 @@
     </w:rPrDefault>
     <w:pPrDefault/>
   </w:docDefaults>
-  <w:latentStyles w:defLockedState="0" w:defUIPriority="99" w:defSemiHidden="0" w:defUnhideWhenUsed="0" w:defQFormat="0" w:count="375">
+  <w:latentStyles w:defLockedState="0" w:defUIPriority="99" w:defSemiHidden="0" w:defUnhideWhenUsed="0" w:defQFormat="0" w:count="376">
     <w:lsdException w:name="Normal" w:uiPriority="0" w:qFormat="1"/>
     <w:lsdException w:name="heading 1" w:uiPriority="9" w:qFormat="1"/>
     <w:lsdException w:name="heading 2" w:semiHidden="1" w:uiPriority="9" w:unhideWhenUsed="1" w:qFormat="1"/>
@@ -4364,7 +5442,6 @@
     <w:lsdException w:name="HTML Sample" w:semiHidden="1" w:unhideWhenUsed="1"/>
     <w:lsdException w:name="HTML Typewriter" w:semiHidden="1" w:unhideWhenUsed="1"/>
     <w:lsdException w:name="HTML Variable" w:semiHidden="1" w:unhideWhenUsed="1"/>
-    <w:lsdException w:name="Normal Table" w:semiHidden="1" w:unhideWhenUsed="1"/>
     <w:lsdException w:name="annotation subject" w:semiHidden="1" w:unhideWhenUsed="1"/>
     <w:lsdException w:name="No List" w:semiHidden="1" w:unhideWhenUsed="1"/>
     <w:lsdException w:name="Outline List 1" w:semiHidden="1" w:unhideWhenUsed="1"/>
@@ -4411,10 +5488,8 @@
     <w:lsdException w:name="Table Subtle 2" w:semiHidden="1" w:unhideWhenUsed="1"/>
     <w:lsdException w:name="Table Web 1" w:semiHidden="1" w:unhideWhenUsed="1"/>
     <w:lsdException w:name="Table Web 2" w:semiHidden="1" w:unhideWhenUsed="1"/>
-    <w:lsdException w:name="Table Web 3" w:semiHidden="1" w:unhideWhenUsed="1"/>
     <w:lsdException w:name="Balloon Text" w:semiHidden="1" w:unhideWhenUsed="1"/>
     <w:lsdException w:name="Table Grid" w:uiPriority="39"/>
-    <w:lsdException w:name="Table Theme" w:semiHidden="1" w:unhideWhenUsed="1"/>
     <w:lsdException w:name="Placeholder Text" w:semiHidden="1"/>
     <w:lsdException w:name="No Spacing" w:uiPriority="1" w:qFormat="1"/>
     <w:lsdException w:name="Light Shading" w:uiPriority="60"/>
@@ -4634,6 +5709,7 @@
     <w:lsdException w:name="Smart Hyperlink" w:semiHidden="1" w:unhideWhenUsed="1"/>
     <w:lsdException w:name="Hashtag" w:semiHidden="1" w:unhideWhenUsed="1"/>
     <w:lsdException w:name="Unresolved Mention" w:semiHidden="1" w:unhideWhenUsed="1"/>
+    <w:lsdException w:name="Smart Link" w:semiHidden="1" w:unhideWhenUsed="1"/>
   </w:latentStyles>
   <w:style w:type="paragraph" w:default="1" w:styleId="Normal">
     <w:name w:val="Normal"/>
@@ -4642,7 +5718,6 @@
   <w:style w:type="character" w:default="1" w:styleId="DefaultParagraphFont">
     <w:name w:val="Default Paragraph Font"/>
     <w:uiPriority w:val="1"/>
-    <w:semiHidden/>
     <w:unhideWhenUsed/>
   </w:style>
   <w:style w:type="table" w:default="1" w:styleId="TableNormal">

</xml_diff>